<commit_message>
Update: Documento de mejoras D04
Se ha actualizado el documento de mejoras del D04.

Issue: #184
</commit_message>
<xml_diff>
--- a/Conocimiento/Entregas/D04/Upgrade_Report_D04_v1.0.docx
+++ b/Conocimiento/Entregas/D04/Upgrade_Report_D04_v1.0.docx
@@ -31,7 +31,29 @@
           <w:u w:val="single"/>
           <w:lang w:val="en-GB"/>
         </w:rPr>
-        <w:t xml:space="preserve"> report: ClimbCode </w:t>
+        <w:t xml:space="preserve"> report: </w:t>
+      </w:r>
+      <w:proofErr w:type="spellStart"/>
+      <w:r>
+        <w:rPr>
+          <w:b/>
+          <w:sz w:val="32"/>
+          <w:szCs w:val="32"/>
+          <w:u w:val="single"/>
+          <w:lang w:val="en-GB"/>
+        </w:rPr>
+        <w:t>ClimbCode</w:t>
+      </w:r>
+      <w:proofErr w:type="spellEnd"/>
+      <w:r>
+        <w:rPr>
+          <w:b/>
+          <w:sz w:val="32"/>
+          <w:szCs w:val="32"/>
+          <w:u w:val="single"/>
+          <w:lang w:val="en-GB"/>
+        </w:rPr>
+        <w:t xml:space="preserve"> </w:t>
       </w:r>
       <w:r>
         <w:rPr>
@@ -507,7 +529,21 @@
               <w:rPr>
                 <w:lang w:val="en-GB"/>
               </w:rPr>
-              <w:t>Upgrade in Heroku’s risk. If there’s still any risk, measure it.</w:t>
+              <w:t xml:space="preserve">Upgrade in </w:t>
+            </w:r>
+            <w:proofErr w:type="spellStart"/>
+            <w:r>
+              <w:rPr>
+                <w:lang w:val="en-GB"/>
+              </w:rPr>
+              <w:t>Heroku’s</w:t>
+            </w:r>
+            <w:proofErr w:type="spellEnd"/>
+            <w:r>
+              <w:rPr>
+                <w:lang w:val="en-GB"/>
+              </w:rPr>
+              <w:t xml:space="preserve"> risk. If there’s still any risk, measure it.</w:t>
             </w:r>
           </w:p>
         </w:tc>
@@ -765,7 +801,21 @@
               <w:rPr>
                 <w:lang w:val="en-GB"/>
               </w:rPr>
-              <w:t xml:space="preserve"> obtained in the pilot plan, which are we going to implement and why.</w:t>
+              <w:t xml:space="preserve"> obtained in the pilot </w:t>
+            </w:r>
+            <w:proofErr w:type="gramStart"/>
+            <w:r>
+              <w:rPr>
+                <w:lang w:val="en-GB"/>
+              </w:rPr>
+              <w:t>plan, which are</w:t>
+            </w:r>
+            <w:proofErr w:type="gramEnd"/>
+            <w:r>
+              <w:rPr>
+                <w:lang w:val="en-GB"/>
+              </w:rPr>
+              <w:t xml:space="preserve"> we going to implement and why.</w:t>
             </w:r>
           </w:p>
         </w:tc>
@@ -1056,6 +1106,46 @@
                 <w:lang w:val="en-GB"/>
               </w:rPr>
               <w:t>Given the amount of time remaining for the development of the project, the team considers this idea not possible to be put in practice. Despite that, it considers that having a static price for each interactive exercises is not a bad solution, given the fact that the programmers get money each time an exercise is sold and not each time they upload an exercise to the platform, allowing them to earn more profit if they put more effort in the creation of a good interactive exercise.</w:t>
+            </w:r>
+          </w:p>
+        </w:tc>
+      </w:tr>
+      <w:tr>
+        <w:tc>
+          <w:tcPr>
+            <w:tcW w:w="4322" w:type="dxa"/>
+          </w:tcPr>
+          <w:p>
+            <w:pPr>
+              <w:jc w:val="both"/>
+              <w:rPr>
+                <w:lang w:val="en-GB"/>
+              </w:rPr>
+            </w:pPr>
+            <w:r>
+              <w:rPr>
+                <w:lang w:val="en-GB"/>
+              </w:rPr>
+              <w:t>Costs’ explanation</w:t>
+            </w:r>
+          </w:p>
+        </w:tc>
+        <w:tc>
+          <w:tcPr>
+            <w:tcW w:w="4322" w:type="dxa"/>
+          </w:tcPr>
+          <w:p>
+            <w:pPr>
+              <w:jc w:val="both"/>
+              <w:rPr>
+                <w:lang w:val="en-GB"/>
+              </w:rPr>
+            </w:pPr>
+            <w:r>
+              <w:rPr>
+                <w:lang w:val="en-GB"/>
+              </w:rPr>
+              <w:t>Done</w:t>
             </w:r>
             <w:bookmarkStart w:id="0" w:name="_GoBack"/>
             <w:bookmarkEnd w:id="0"/>
@@ -1137,7 +1227,7 @@
           <w:rPr>
             <w:noProof/>
           </w:rPr>
-          <w:t>2</w:t>
+          <w:t>1</w:t>
         </w:r>
         <w:r>
           <w:fldChar w:fldCharType="end"/>

</xml_diff>